<commit_message>
Se sustituyó la libreria pywin32 por python-docx
</commit_message>
<xml_diff>
--- a/media/formatos/formato.docx
+++ b/media/formatos/formato.docx
@@ -241,7 +241,7 @@
           <w:sz w:val="20"/>
           <w:szCs w:val="20"/>
         </w:rPr>
-        <w:t>TITULAR</w:t>
+        <w:t>titular</w:t>
       </w:r>
       <w:r>
         <w:rPr>
@@ -289,7 +289,7 @@
           <w:sz w:val="20"/>
           <w:szCs w:val="20"/>
         </w:rPr>
-        <w:t>CARGO</w:t>
+        <w:t>cargo</w:t>
       </w:r>
       <w:r>
         <w:rPr>
@@ -336,7 +336,7 @@
           <w:sz w:val="20"/>
           <w:szCs w:val="20"/>
         </w:rPr>
-        <w:t>DEPENDENCIA</w:t>
+        <w:t>dependencia</w:t>
       </w:r>
       <w:r>
         <w:rPr>
@@ -439,14 +439,32 @@
         </w:rPr>
         <w:t>{</w:t>
       </w:r>
+      <w:proofErr w:type="spellStart"/>
       <w:r>
         <w:rPr>
           <w:rFonts w:ascii="Montserrat ExtraBold" w:hAnsi="Montserrat ExtraBold"/>
           <w:sz w:val="20"/>
           <w:szCs w:val="20"/>
         </w:rPr>
-        <w:t>ATENCION_NOMBRE</w:t>
-      </w:r>
+        <w:t>atencion</w:t>
+      </w:r>
+      <w:r>
+        <w:rPr>
+          <w:rFonts w:ascii="Montserrat ExtraBold" w:hAnsi="Montserrat ExtraBold"/>
+          <w:sz w:val="20"/>
+          <w:szCs w:val="20"/>
+        </w:rPr>
+        <w:t>_</w:t>
+      </w:r>
+      <w:r>
+        <w:rPr>
+          <w:rFonts w:ascii="Montserrat ExtraBold" w:hAnsi="Montserrat ExtraBold"/>
+          <w:sz w:val="20"/>
+          <w:szCs w:val="20"/>
+        </w:rPr>
+        <w:t>nombre</w:t>
+      </w:r>
+      <w:proofErr w:type="spellEnd"/>
       <w:r>
         <w:rPr>
           <w:rFonts w:ascii="Montserrat ExtraBold" w:hAnsi="Montserrat ExtraBold"/>
@@ -486,14 +504,32 @@
         </w:rPr>
         <w:t>{</w:t>
       </w:r>
+      <w:proofErr w:type="spellStart"/>
       <w:r>
         <w:rPr>
           <w:rFonts w:ascii="Montserrat ExtraBold" w:hAnsi="Montserrat ExtraBold"/>
           <w:sz w:val="20"/>
           <w:szCs w:val="20"/>
         </w:rPr>
-        <w:t>ATENCION_CARGO</w:t>
-      </w:r>
+        <w:t>atencion</w:t>
+      </w:r>
+      <w:r>
+        <w:rPr>
+          <w:rFonts w:ascii="Montserrat ExtraBold" w:hAnsi="Montserrat ExtraBold"/>
+          <w:sz w:val="20"/>
+          <w:szCs w:val="20"/>
+        </w:rPr>
+        <w:t>_</w:t>
+      </w:r>
+      <w:r>
+        <w:rPr>
+          <w:rFonts w:ascii="Montserrat ExtraBold" w:hAnsi="Montserrat ExtraBold"/>
+          <w:sz w:val="20"/>
+          <w:szCs w:val="20"/>
+        </w:rPr>
+        <w:t>cargo</w:t>
+      </w:r>
+      <w:proofErr w:type="spellEnd"/>
       <w:r>
         <w:rPr>
           <w:rFonts w:ascii="Montserrat ExtraBold" w:hAnsi="Montserrat ExtraBold"/>
@@ -610,7 +646,7 @@
           <w:sz w:val="18"/>
           <w:szCs w:val="18"/>
         </w:rPr>
-        <w:t>NOMBRE</w:t>
+        <w:t>nombre</w:t>
       </w:r>
       <w:r>
         <w:rPr>
@@ -650,7 +686,7 @@
           <w:sz w:val="18"/>
           <w:szCs w:val="18"/>
         </w:rPr>
-        <w:t>APELLIDO</w:t>
+        <w:t>apellido</w:t>
       </w:r>
       <w:r>
         <w:rPr>
@@ -698,8 +734,9 @@
           <w:sz w:val="18"/>
           <w:szCs w:val="18"/>
         </w:rPr>
-        <w:t>${NUMERO_CONTROL</w:t>
-      </w:r>
+        <w:t>${</w:t>
+      </w:r>
+      <w:proofErr w:type="spellStart"/>
       <w:r>
         <w:rPr>
           <w:rFonts w:ascii="Montserrat ExtraBold" w:hAnsi="Montserrat ExtraBold" w:cs="Arial"/>
@@ -708,8 +745,9 @@
           <w:sz w:val="18"/>
           <w:szCs w:val="18"/>
         </w:rPr>
-        <w:t>}</w:t>
-      </w:r>
+        <w:t>numero_control</w:t>
+      </w:r>
+      <w:proofErr w:type="spellEnd"/>
       <w:r>
         <w:rPr>
           <w:rFonts w:ascii="Montserrat ExtraBold" w:hAnsi="Montserrat ExtraBold" w:cs="Arial"/>
@@ -718,16 +756,7 @@
           <w:sz w:val="18"/>
           <w:szCs w:val="18"/>
         </w:rPr>
-        <w:t xml:space="preserve"> </w:t>
-      </w:r>
-      <w:r>
-        <w:rPr>
-          <w:rFonts w:ascii="Montserrat Medium" w:hAnsi="Montserrat Medium" w:cs="Arial"/>
-          <w:sz w:val="18"/>
-          <w:szCs w:val="18"/>
-          <w:lang w:val="es-ES"/>
-        </w:rPr>
-        <w:t xml:space="preserve">del Programa Educativo </w:t>
+        <w:t>}</w:t>
       </w:r>
       <w:r>
         <w:rPr>
@@ -737,7 +766,16 @@
           <w:sz w:val="18"/>
           <w:szCs w:val="18"/>
         </w:rPr>
-        <w:t>${CARRERA</w:t>
+        <w:t xml:space="preserve"> </w:t>
+      </w:r>
+      <w:r>
+        <w:rPr>
+          <w:rFonts w:ascii="Montserrat Medium" w:hAnsi="Montserrat Medium" w:cs="Arial"/>
+          <w:sz w:val="18"/>
+          <w:szCs w:val="18"/>
+          <w:lang w:val="es-ES"/>
+        </w:rPr>
+        <w:t xml:space="preserve">del Programa Educativo </w:t>
       </w:r>
       <w:r>
         <w:rPr>
@@ -747,103 +785,31 @@
           <w:sz w:val="18"/>
           <w:szCs w:val="18"/>
         </w:rPr>
-        <w:t>}</w:t>
-      </w:r>
-      <w:r>
-        <w:rPr>
-          <w:rFonts w:ascii="Montserrat ExtraBold" w:hAnsi="Montserrat ExtraBold" w:cs="Arial"/>
-          <w:sz w:val="18"/>
-          <w:szCs w:val="18"/>
-          <w:lang w:val="es-ES"/>
-        </w:rPr>
-        <w:t xml:space="preserve"> </w:t>
-      </w:r>
-      <w:r>
-        <w:rPr>
-          <w:rFonts w:ascii="Montserrat Medium" w:hAnsi="Montserrat Medium" w:cs="Arial"/>
-          <w:sz w:val="18"/>
-          <w:szCs w:val="18"/>
-          <w:lang w:val="es-ES"/>
-        </w:rPr>
-        <w:t xml:space="preserve">quien desea </w:t>
-      </w:r>
-      <w:r>
-        <w:rPr>
-          <w:rFonts w:ascii="Montserrat Medium" w:hAnsi="Montserrat Medium" w:cs="Arial"/>
-          <w:sz w:val="18"/>
-          <w:szCs w:val="18"/>
-          <w:lang w:val="es-ES"/>
-        </w:rPr>
-        <w:t>re</w:t>
-      </w:r>
-      <w:r>
-        <w:rPr>
-          <w:rFonts w:ascii="Montserrat Medium" w:hAnsi="Montserrat Medium" w:cs="Arial"/>
-          <w:sz w:val="18"/>
-          <w:szCs w:val="18"/>
-          <w:lang w:val="es-ES"/>
-        </w:rPr>
-        <w:t xml:space="preserve">alizar su Servicio Social en </w:t>
-      </w:r>
-      <w:r>
-        <w:rPr>
-          <w:rFonts w:ascii="Montserrat Medium" w:hAnsi="Montserrat Medium" w:cs="Arial"/>
-          <w:sz w:val="18"/>
-          <w:szCs w:val="18"/>
-          <w:lang w:val="es-ES"/>
-        </w:rPr>
-        <w:t>e</w:t>
-      </w:r>
-      <w:r>
-        <w:rPr>
-          <w:rFonts w:ascii="Montserrat Medium" w:hAnsi="Montserrat Medium" w:cs="Arial"/>
-          <w:sz w:val="18"/>
-          <w:szCs w:val="18"/>
-          <w:lang w:val="es-ES"/>
-        </w:rPr>
-        <w:t xml:space="preserve">l </w:t>
-      </w:r>
-      <w:r>
-        <w:rPr>
-          <w:rFonts w:ascii="Montserrat ExtraBold" w:hAnsi="Montserrat ExtraBold" w:cs="Arial"/>
-          <w:sz w:val="18"/>
-          <w:szCs w:val="18"/>
-          <w:lang w:val="es-ES"/>
-        </w:rPr>
-        <w:t>${DEPENDENCIA</w:t>
-      </w:r>
-      <w:r>
-        <w:rPr>
-          <w:rFonts w:ascii="Montserrat ExtraBold" w:hAnsi="Montserrat ExtraBold" w:cs="Arial"/>
-          <w:sz w:val="18"/>
-          <w:szCs w:val="18"/>
-          <w:lang w:val="es-ES"/>
-        </w:rPr>
-        <w:t>}</w:t>
-      </w:r>
-      <w:r>
-        <w:rPr>
-          <w:rFonts w:ascii="Montserrat Medium" w:hAnsi="Montserrat Medium" w:cs="Arial"/>
-          <w:sz w:val="18"/>
-          <w:szCs w:val="18"/>
-          <w:lang w:val="es-ES"/>
-        </w:rPr>
-        <w:t xml:space="preserve">, cubriendo un total de </w:t>
+        <w:t>${</w:t>
       </w:r>
       <w:r>
         <w:rPr>
           <w:rFonts w:ascii="Montserrat ExtraBold" w:hAnsi="Montserrat ExtraBold" w:cs="Arial"/>
           <w:b/>
-          <w:sz w:val="18"/>
-          <w:szCs w:val="18"/>
-          <w:lang w:val="es-ES"/>
-        </w:rPr>
-        <w:t>500 horas</w:t>
+          <w:color w:val="000000"/>
+          <w:sz w:val="18"/>
+          <w:szCs w:val="18"/>
+        </w:rPr>
+        <w:t>carrera</w:t>
       </w:r>
       <w:r>
         <w:rPr>
           <w:rFonts w:ascii="Montserrat ExtraBold" w:hAnsi="Montserrat ExtraBold" w:cs="Arial"/>
           <w:b/>
+          <w:color w:val="000000"/>
+          <w:sz w:val="18"/>
+          <w:szCs w:val="18"/>
+        </w:rPr>
+        <w:t>}</w:t>
+      </w:r>
+      <w:r>
+        <w:rPr>
+          <w:rFonts w:ascii="Montserrat ExtraBold" w:hAnsi="Montserrat ExtraBold" w:cs="Arial"/>
           <w:sz w:val="18"/>
           <w:szCs w:val="18"/>
           <w:lang w:val="es-ES"/>
@@ -857,6 +823,107 @@
           <w:szCs w:val="18"/>
           <w:lang w:val="es-ES"/>
         </w:rPr>
+        <w:t xml:space="preserve">quien desea </w:t>
+      </w:r>
+      <w:r>
+        <w:rPr>
+          <w:rFonts w:ascii="Montserrat Medium" w:hAnsi="Montserrat Medium" w:cs="Arial"/>
+          <w:sz w:val="18"/>
+          <w:szCs w:val="18"/>
+          <w:lang w:val="es-ES"/>
+        </w:rPr>
+        <w:t>re</w:t>
+      </w:r>
+      <w:r>
+        <w:rPr>
+          <w:rFonts w:ascii="Montserrat Medium" w:hAnsi="Montserrat Medium" w:cs="Arial"/>
+          <w:sz w:val="18"/>
+          <w:szCs w:val="18"/>
+          <w:lang w:val="es-ES"/>
+        </w:rPr>
+        <w:t xml:space="preserve">alizar su Servicio Social en </w:t>
+      </w:r>
+      <w:r>
+        <w:rPr>
+          <w:rFonts w:ascii="Montserrat Medium" w:hAnsi="Montserrat Medium" w:cs="Arial"/>
+          <w:sz w:val="18"/>
+          <w:szCs w:val="18"/>
+          <w:lang w:val="es-ES"/>
+        </w:rPr>
+        <w:t>e</w:t>
+      </w:r>
+      <w:r>
+        <w:rPr>
+          <w:rFonts w:ascii="Montserrat Medium" w:hAnsi="Montserrat Medium" w:cs="Arial"/>
+          <w:sz w:val="18"/>
+          <w:szCs w:val="18"/>
+          <w:lang w:val="es-ES"/>
+        </w:rPr>
+        <w:t xml:space="preserve">l </w:t>
+      </w:r>
+      <w:r>
+        <w:rPr>
+          <w:rFonts w:ascii="Montserrat ExtraBold" w:hAnsi="Montserrat ExtraBold" w:cs="Arial"/>
+          <w:sz w:val="18"/>
+          <w:szCs w:val="18"/>
+          <w:lang w:val="es-ES"/>
+        </w:rPr>
+        <w:t>${</w:t>
+      </w:r>
+      <w:r>
+        <w:rPr>
+          <w:rFonts w:ascii="Montserrat ExtraBold" w:hAnsi="Montserrat ExtraBold" w:cs="Arial"/>
+          <w:sz w:val="18"/>
+          <w:szCs w:val="18"/>
+          <w:lang w:val="es-ES"/>
+        </w:rPr>
+        <w:t>dependencia</w:t>
+      </w:r>
+      <w:r>
+        <w:rPr>
+          <w:rFonts w:ascii="Montserrat ExtraBold" w:hAnsi="Montserrat ExtraBold" w:cs="Arial"/>
+          <w:sz w:val="18"/>
+          <w:szCs w:val="18"/>
+          <w:lang w:val="es-ES"/>
+        </w:rPr>
+        <w:t>}</w:t>
+      </w:r>
+      <w:r>
+        <w:rPr>
+          <w:rFonts w:ascii="Montserrat Medium" w:hAnsi="Montserrat Medium" w:cs="Arial"/>
+          <w:sz w:val="18"/>
+          <w:szCs w:val="18"/>
+          <w:lang w:val="es-ES"/>
+        </w:rPr>
+        <w:t xml:space="preserve">, cubriendo un total de </w:t>
+      </w:r>
+      <w:r>
+        <w:rPr>
+          <w:rFonts w:ascii="Montserrat ExtraBold" w:hAnsi="Montserrat ExtraBold" w:cs="Arial"/>
+          <w:b/>
+          <w:sz w:val="18"/>
+          <w:szCs w:val="18"/>
+          <w:lang w:val="es-ES"/>
+        </w:rPr>
+        <w:t>500 horas</w:t>
+      </w:r>
+      <w:r>
+        <w:rPr>
+          <w:rFonts w:ascii="Montserrat ExtraBold" w:hAnsi="Montserrat ExtraBold" w:cs="Arial"/>
+          <w:b/>
+          <w:sz w:val="18"/>
+          <w:szCs w:val="18"/>
+          <w:lang w:val="es-ES"/>
+        </w:rPr>
+        <w:t xml:space="preserve"> </w:t>
+      </w:r>
+      <w:r>
+        <w:rPr>
+          <w:rFonts w:ascii="Montserrat Medium" w:hAnsi="Montserrat Medium" w:cs="Arial"/>
+          <w:sz w:val="18"/>
+          <w:szCs w:val="18"/>
+          <w:lang w:val="es-ES"/>
+        </w:rPr>
         <w:t>en el</w:t>
       </w:r>
       <w:r>
@@ -875,8 +942,37 @@
           <w:szCs w:val="18"/>
           <w:lang w:val="es-ES"/>
         </w:rPr>
-        <w:t>${NOMBRE_PROGRAMA</w:t>
-      </w:r>
+        <w:t>${</w:t>
+      </w:r>
+      <w:proofErr w:type="spellStart"/>
+      <w:r>
+        <w:rPr>
+          <w:rFonts w:ascii="Montserrat ExtraBold" w:hAnsi="Montserrat ExtraBold" w:cs="Arial"/>
+          <w:sz w:val="18"/>
+          <w:szCs w:val="18"/>
+          <w:lang w:val="es-ES"/>
+        </w:rPr>
+        <w:t>nombre</w:t>
+      </w:r>
+      <w:r>
+        <w:rPr>
+          <w:rFonts w:ascii="Montserrat ExtraBold" w:hAnsi="Montserrat ExtraBold" w:cs="Arial"/>
+          <w:sz w:val="18"/>
+          <w:szCs w:val="18"/>
+          <w:lang w:val="es-ES"/>
+        </w:rPr>
+        <w:t>_</w:t>
+      </w:r>
+      <w:r>
+        <w:rPr>
+          <w:rFonts w:ascii="Montserrat ExtraBold" w:hAnsi="Montserrat ExtraBold" w:cs="Arial"/>
+          <w:sz w:val="18"/>
+          <w:szCs w:val="18"/>
+          <w:lang w:val="es-ES"/>
+        </w:rPr>
+        <w:t>programa</w:t>
+      </w:r>
+      <w:proofErr w:type="spellEnd"/>
       <w:r>
         <w:rPr>
           <w:rFonts w:ascii="Montserrat ExtraBold" w:hAnsi="Montserrat ExtraBold" w:cs="Arial"/>
@@ -1397,13 +1493,23 @@
           <w:szCs w:val="16"/>
         </w:rPr>
       </w:pPr>
+      <w:proofErr w:type="spellStart"/>
       <w:r>
         <w:rPr>
           <w:rFonts w:asciiTheme="minorHAnsi" w:hAnsiTheme="minorHAnsi" w:cstheme="minorHAnsi"/>
           <w:sz w:val="16"/>
           <w:szCs w:val="16"/>
         </w:rPr>
-        <w:t>C.c.p. Estudiante</w:t>
+        <w:t>C.c.p</w:t>
+      </w:r>
+      <w:proofErr w:type="spellEnd"/>
+      <w:r>
+        <w:rPr>
+          <w:rFonts w:asciiTheme="minorHAnsi" w:hAnsiTheme="minorHAnsi" w:cstheme="minorHAnsi"/>
+          <w:sz w:val="16"/>
+          <w:szCs w:val="16"/>
+        </w:rPr>
+        <w:t>. Estudiante</w:t>
       </w:r>
     </w:p>
     <w:p>
@@ -1415,6 +1521,7 @@
           <w:lang w:val="en-US"/>
         </w:rPr>
       </w:pPr>
+      <w:proofErr w:type="spellStart"/>
       <w:r>
         <w:rPr>
           <w:rFonts w:asciiTheme="minorHAnsi" w:hAnsiTheme="minorHAnsi" w:cstheme="minorHAnsi"/>
@@ -1422,18 +1529,19 @@
           <w:szCs w:val="16"/>
           <w:lang w:val="en-US"/>
         </w:rPr>
-        <w:t>C.c.p. Archivo</w:t>
-      </w:r>
-    </w:p>
-    <w:p>
-      <w:pPr>
+        <w:t>C.c.p</w:t>
+      </w:r>
+      <w:proofErr w:type="spellEnd"/>
+      <w:r>
         <w:rPr>
           <w:rFonts w:asciiTheme="minorHAnsi" w:hAnsiTheme="minorHAnsi" w:cstheme="minorHAnsi"/>
           <w:sz w:val="16"/>
           <w:szCs w:val="16"/>
           <w:lang w:val="en-US"/>
         </w:rPr>
-      </w:pPr>
+        <w:t xml:space="preserve">. </w:t>
+      </w:r>
+      <w:proofErr w:type="spellStart"/>
       <w:r>
         <w:rPr>
           <w:rFonts w:asciiTheme="minorHAnsi" w:hAnsiTheme="minorHAnsi" w:cstheme="minorHAnsi"/>
@@ -1441,17 +1549,19 @@
           <w:szCs w:val="16"/>
           <w:lang w:val="en-US"/>
         </w:rPr>
-        <w:t>JEOL/</w:t>
-      </w:r>
-      <w:r>
+        <w:t>Archivo</w:t>
+      </w:r>
+      <w:proofErr w:type="spellEnd"/>
+    </w:p>
+    <w:p>
+      <w:pPr>
         <w:rPr>
           <w:rFonts w:asciiTheme="minorHAnsi" w:hAnsiTheme="minorHAnsi" w:cstheme="minorHAnsi"/>
           <w:sz w:val="16"/>
           <w:szCs w:val="16"/>
           <w:lang w:val="en-US"/>
         </w:rPr>
-        <w:t>LGR</w:t>
-      </w:r>
+      </w:pPr>
       <w:r>
         <w:rPr>
           <w:rFonts w:asciiTheme="minorHAnsi" w:hAnsiTheme="minorHAnsi" w:cstheme="minorHAnsi"/>
@@ -1459,8 +1569,37 @@
           <w:szCs w:val="16"/>
           <w:lang w:val="en-US"/>
         </w:rPr>
-        <w:t>/dovl</w:t>
-      </w:r>
+        <w:t>JEOL/</w:t>
+      </w:r>
+      <w:r>
+        <w:rPr>
+          <w:rFonts w:asciiTheme="minorHAnsi" w:hAnsiTheme="minorHAnsi" w:cstheme="minorHAnsi"/>
+          <w:sz w:val="16"/>
+          <w:szCs w:val="16"/>
+          <w:lang w:val="en-US"/>
+        </w:rPr>
+        <w:t>LGR</w:t>
+      </w:r>
+      <w:r>
+        <w:rPr>
+          <w:rFonts w:asciiTheme="minorHAnsi" w:hAnsiTheme="minorHAnsi" w:cstheme="minorHAnsi"/>
+          <w:sz w:val="16"/>
+          <w:szCs w:val="16"/>
+          <w:lang w:val="en-US"/>
+        </w:rPr>
+        <w:t>/</w:t>
+      </w:r>
+      <w:proofErr w:type="spellStart"/>
+      <w:r>
+        <w:rPr>
+          <w:rFonts w:asciiTheme="minorHAnsi" w:hAnsiTheme="minorHAnsi" w:cstheme="minorHAnsi"/>
+          <w:sz w:val="16"/>
+          <w:szCs w:val="16"/>
+          <w:lang w:val="en-US"/>
+        </w:rPr>
+        <w:t>dovl</w:t>
+      </w:r>
+      <w:proofErr w:type="spellEnd"/>
     </w:p>
     <w:p>
       <w:pPr>
@@ -1808,6 +1947,8 @@
                   </w:rPr>
                   <w:t xml:space="preserve">, </w:t>
                 </w:r>
+                <w:proofErr w:type="spellStart"/>
+                <w:proofErr w:type="gramStart"/>
                 <w:r>
                   <w:rPr>
                     <w:rFonts w:ascii="Montserrat Medium" w:hAnsi="Montserrat Medium"/>
@@ -1839,6 +1980,8 @@
                   </w:rPr>
                   <w:t>@chilpancingo.tecnm.mx</w:t>
                 </w:r>
+                <w:proofErr w:type="spellEnd"/>
+                <w:proofErr w:type="gramEnd"/>
               </w:p>
               <w:p>
                 <w:pPr>
@@ -3378,6 +3521,7 @@
   <w:style w:type="character" w:default="1" w:styleId="Fuentedeprrafopredeter">
     <w:name w:val="Default Paragraph Font"/>
     <w:uiPriority w:val="1"/>
+    <w:semiHidden/>
     <w:unhideWhenUsed/>
   </w:style>
   <w:style w:type="table" w:default="1" w:styleId="Tablanormal">

</xml_diff>